<commit_message>
Agregando tareas 1 y 2 del modulo 4 sobre aplicacion de KDD y CRISP-DM en CD
</commit_message>
<xml_diff>
--- a/Modulo4_Metodlogia_Crisp&KDD/Evaluación_Módulo4_1_Ibarra_Sergio.docx
+++ b/Modulo4_Metodlogia_Crisp&KDD/Evaluación_Módulo4_1_Ibarra_Sergio.docx
@@ -1001,13 +1001,25 @@
               <w:rPr>
                 <w:sz w:val="20"/>
               </w:rPr>
-              <w:t xml:space="preserve"> se ha dado importancia al pronóstico de demanda de hidrocarburos ya que son base de la economía y </w:t>
-            </w:r>
-            <w:r>
-              <w:rPr>
-                <w:sz w:val="20"/>
-              </w:rPr>
-              <w:t xml:space="preserve">es necesario para los países, contar con </w:t>
+              <w:t xml:space="preserve"> se ha dado importancia al pronóstico de demanda de hidrocarburos ya que son base de la economía</w:t>
+            </w:r>
+            <w:r>
+              <w:rPr>
+                <w:sz w:val="20"/>
+              </w:rPr>
+              <w:t>,</w:t>
+            </w:r>
+            <w:r>
+              <w:rPr>
+                <w:sz w:val="20"/>
+              </w:rPr>
+              <w:t xml:space="preserve"> transporte y manufactura de cada país, por ello resulta de vital importancia</w:t>
+            </w:r>
+            <w:r>
+              <w:rPr>
+                <w:sz w:val="20"/>
+              </w:rPr>
+              <w:t xml:space="preserve"> contar con </w:t>
             </w:r>
             <w:r>
               <w:rPr>
@@ -1019,7 +1031,19 @@
               <w:rPr>
                 <w:sz w:val="20"/>
               </w:rPr>
-              <w:t xml:space="preserve">demanda de dichos bienes. En este sentido se propone generar un sistema de pronóstico y recomendación de compra de gas natural para el caso de México </w:t>
+              <w:t xml:space="preserve">demanda de dichos bienes. En este sentido se propone generar un sistema de pronóstico y recomendación de </w:t>
+            </w:r>
+            <w:r>
+              <w:rPr>
+                <w:sz w:val="20"/>
+              </w:rPr>
+              <w:t xml:space="preserve">demanda </w:t>
+            </w:r>
+            <w:r>
+              <w:rPr>
+                <w:sz w:val="20"/>
+              </w:rPr>
+              <w:t xml:space="preserve">de gas natural para el caso de México </w:t>
             </w:r>
           </w:p>
         </w:tc>
@@ -1158,7 +1182,19 @@
               <w:rPr>
                 <w:sz w:val="20"/>
               </w:rPr>
-              <w:t xml:space="preserve">contar con uno o varios métodos que permitan llevar a cabo un pronóstico de demanda de gas natural en los sectores eléctrico, petrolero y residencial para los siguientes 12-18 meses con el menor error posible.  </w:t>
+              <w:t xml:space="preserve">contar </w:t>
+            </w:r>
+            <w:r>
+              <w:rPr>
+                <w:sz w:val="20"/>
+              </w:rPr>
+              <w:t xml:space="preserve">con </w:t>
+            </w:r>
+            <w:r>
+              <w:rPr>
+                <w:sz w:val="20"/>
+              </w:rPr>
+              <w:t xml:space="preserve">varios métodos que permitan llevar a cabo un pronóstico de demanda de gas natural en los sectores eléctrico, petrolero y residencial para los siguientes 12-18 meses con el menor error posible.  </w:t>
             </w:r>
           </w:p>
           <w:p/>
@@ -1271,22 +1307,10 @@
           </w:tcPr>
           <w:p>
             <w:pPr>
-              <w:pStyle w:val="Normalcalibri"/>
-              <w:jc w:val="right"/>
-              <w:rPr>
-                <w:rFonts w:eastAsia="Calibri"/>
-                <w:b/>
-                <w:bCs/>
+              <w:rPr>
                 <w:sz w:val="20"/>
               </w:rPr>
             </w:pPr>
-          </w:p>
-          <w:p>
-            <w:pPr>
-              <w:rPr>
-                <w:sz w:val="20"/>
-              </w:rPr>
-            </w:pPr>
             <w:r>
               <w:rPr>
                 <w:sz w:val="20"/>
@@ -1315,7 +1339,19 @@
               <w:rPr>
                 <w:sz w:val="20"/>
               </w:rPr>
-              <w:t xml:space="preserve">del cambio peso-dólar, del número de habitantes, de casas, </w:t>
+              <w:t>del cambio peso-dólar, del número de habitantes, de</w:t>
+            </w:r>
+            <w:r>
+              <w:rPr>
+                <w:sz w:val="20"/>
+              </w:rPr>
+              <w:t>l número de</w:t>
+            </w:r>
+            <w:r>
+              <w:rPr>
+                <w:sz w:val="20"/>
+              </w:rPr>
+              <w:t xml:space="preserve"> casas, </w:t>
             </w:r>
             <w:proofErr w:type="spellStart"/>
             <w:r>
@@ -1407,20 +1443,6 @@
               </w:rPr>
               <w:t xml:space="preserve"> (PCA)</w:t>
             </w:r>
-          </w:p>
-          <w:p>
-            <w:pPr>
-              <w:rPr>
-                <w:sz w:val="20"/>
-              </w:rPr>
-            </w:pPr>
-          </w:p>
-          <w:p>
-            <w:pPr>
-              <w:tabs>
-                <w:tab w:val="left" w:pos="1774"/>
-              </w:tabs>
-            </w:pPr>
           </w:p>
         </w:tc>
       </w:tr>
@@ -1516,6 +1538,7 @@
                 <w:bCs/>
                 <w:szCs w:val="22"/>
               </w:rPr>
+              <w:lastRenderedPageBreak/>
               <w:t>Comprensión del negocio</w:t>
             </w:r>
           </w:p>
@@ -1586,31 +1609,101 @@
             </w:pPr>
             <w:r>
               <w:rPr>
-                <w:rFonts w:eastAsia="Calibri"/>
-                <w:sz w:val="20"/>
-              </w:rPr>
-              <w:t>Es</w:t>
-            </w:r>
-            <w:r>
-              <w:rPr>
-                <w:rFonts w:eastAsia="Calibri"/>
-                <w:sz w:val="20"/>
-              </w:rPr>
-              <w:t xml:space="preserve"> importante estudiar</w:t>
-            </w:r>
-            <w:r>
-              <w:rPr>
-                <w:rFonts w:eastAsia="Calibri"/>
+                <w:rFonts w:ascii="Arial" w:hAnsi="Arial"/>
+                <w:sz w:val="20"/>
+              </w:rPr>
+              <w:t>Es importante estudiar</w:t>
+            </w:r>
+            <w:r>
+              <w:rPr>
+                <w:rFonts w:ascii="Arial" w:hAnsi="Arial"/>
                 <w:sz w:val="20"/>
               </w:rPr>
               <w:t xml:space="preserve"> que variables o </w:t>
             </w:r>
             <w:r>
               <w:rPr>
-                <w:rFonts w:eastAsia="Calibri"/>
-                <w:sz w:val="20"/>
-              </w:rPr>
-              <w:t xml:space="preserve">situaciones externas suelen impactar con mayor grado a la cantidad de gas natural que se demanda en los diferentes sectores </w:t>
+                <w:rFonts w:ascii="Arial" w:hAnsi="Arial"/>
+                <w:sz w:val="20"/>
+              </w:rPr>
+              <w:t>situaciones externas suelen impactar con mayor grado a la cantidad de gas natural que se demanda en los diferentes sectores</w:t>
+            </w:r>
+            <w:r>
+              <w:rPr>
+                <w:rFonts w:ascii="Arial" w:hAnsi="Arial"/>
+                <w:sz w:val="20"/>
+              </w:rPr>
+              <w:t xml:space="preserve"> </w:t>
+            </w:r>
+            <w:r>
+              <w:rPr>
+                <w:rFonts w:ascii="Arial" w:hAnsi="Arial"/>
+                <w:sz w:val="20"/>
+              </w:rPr>
+              <w:t>en México, Será necesario entender la dinámica de la compra-vente de gas, las condiciones en que se llevan a cabo las negociaciones</w:t>
+            </w:r>
+            <w:r>
+              <w:rPr>
+                <w:rFonts w:ascii="Arial" w:hAnsi="Arial"/>
+                <w:sz w:val="20"/>
+              </w:rPr>
+              <w:t xml:space="preserve"> </w:t>
+            </w:r>
+            <w:r>
+              <w:rPr>
+                <w:rFonts w:ascii="Arial" w:hAnsi="Arial"/>
+                <w:sz w:val="20"/>
+              </w:rPr>
+              <w:t>y entender cualquier factor que pueda afectar a</w:t>
+            </w:r>
+            <w:r>
+              <w:rPr>
+                <w:rFonts w:ascii="Arial" w:hAnsi="Arial"/>
+                <w:sz w:val="20"/>
+              </w:rPr>
+              <w:t xml:space="preserve"> </w:t>
+            </w:r>
+            <w:r>
+              <w:rPr>
+                <w:rFonts w:ascii="Arial" w:hAnsi="Arial"/>
+                <w:sz w:val="20"/>
+              </w:rPr>
+              <w:t xml:space="preserve">nuestra variable objetivo, por ejemplo, será interesante </w:t>
+            </w:r>
+            <w:r>
+              <w:rPr>
+                <w:rFonts w:ascii="Arial" w:hAnsi="Arial"/>
+                <w:sz w:val="20"/>
+              </w:rPr>
+              <w:t xml:space="preserve">determinar si </w:t>
+            </w:r>
+            <w:r>
+              <w:rPr>
+                <w:rFonts w:ascii="Arial" w:hAnsi="Arial"/>
+                <w:sz w:val="20"/>
+              </w:rPr>
+              <w:t>parámetros no cuantitativos como la política energética nacional, el</w:t>
+            </w:r>
+            <w:r>
+              <w:rPr>
+                <w:rFonts w:ascii="Arial" w:hAnsi="Arial"/>
+                <w:sz w:val="20"/>
+              </w:rPr>
+              <w:t xml:space="preserve"> </w:t>
+            </w:r>
+            <w:r>
+              <w:rPr>
+                <w:rFonts w:ascii="Arial" w:hAnsi="Arial"/>
+                <w:sz w:val="20"/>
+              </w:rPr>
+              <w:t xml:space="preserve">tipo de gobierno (derecha o izquierda), entre otras </w:t>
+            </w:r>
+            <w:r>
+              <w:rPr>
+                <w:rFonts w:ascii="Arial" w:hAnsi="Arial"/>
+                <w:sz w:val="20"/>
+              </w:rPr>
+              <w:t>tienen un efecto en el valor del gas demandado</w:t>
             </w:r>
           </w:p>
         </w:tc>
@@ -1710,7 +1803,9 @@
           <w:p>
             <w:pPr>
               <w:pStyle w:val="Normalcalibri"/>
-              <w:jc w:val="right"/>
+              <w:tabs>
+                <w:tab w:val="left" w:pos="856"/>
+              </w:tabs>
               <w:rPr>
                 <w:rFonts w:eastAsia="Calibri"/>
                 <w:b/>
@@ -1718,6 +1813,82 @@
                 <w:sz w:val="20"/>
               </w:rPr>
             </w:pPr>
+            <w:r>
+              <w:rPr>
+                <w:rFonts w:ascii="Arial" w:hAnsi="Arial"/>
+                <w:sz w:val="20"/>
+              </w:rPr>
+              <w:t xml:space="preserve">Se llevará a cabo revisión de la literatura </w:t>
+            </w:r>
+            <w:r>
+              <w:rPr>
+                <w:rFonts w:ascii="Arial" w:hAnsi="Arial"/>
+                <w:sz w:val="20"/>
+              </w:rPr>
+              <w:t xml:space="preserve">y trabajos pasados que aborden el tratamiento de datos similares para comprender como trataron </w:t>
+            </w:r>
+            <w:r>
+              <w:rPr>
+                <w:rFonts w:ascii="Arial" w:hAnsi="Arial"/>
+                <w:sz w:val="20"/>
+              </w:rPr>
+              <w:t xml:space="preserve">datos faltantes, </w:t>
+            </w:r>
+            <w:proofErr w:type="spellStart"/>
+            <w:r>
+              <w:rPr>
+                <w:rFonts w:ascii="Arial" w:hAnsi="Arial"/>
+                <w:sz w:val="20"/>
+              </w:rPr>
+              <w:t>outliers</w:t>
+            </w:r>
+            <w:proofErr w:type="spellEnd"/>
+            <w:r>
+              <w:rPr>
+                <w:rFonts w:ascii="Arial" w:hAnsi="Arial"/>
+                <w:sz w:val="20"/>
+              </w:rPr>
+              <w:t xml:space="preserve">, datos categóricos, variables </w:t>
+            </w:r>
+            <w:proofErr w:type="spellStart"/>
+            <w:r>
+              <w:rPr>
+                <w:rFonts w:ascii="Arial" w:hAnsi="Arial"/>
+                <w:sz w:val="20"/>
+              </w:rPr>
+              <w:t>dummy</w:t>
+            </w:r>
+            <w:proofErr w:type="spellEnd"/>
+            <w:r>
+              <w:rPr>
+                <w:rFonts w:ascii="Arial" w:hAnsi="Arial"/>
+                <w:sz w:val="20"/>
+              </w:rPr>
+              <w:t xml:space="preserve">, </w:t>
+            </w:r>
+            <w:proofErr w:type="spellStart"/>
+            <w:r>
+              <w:rPr>
+                <w:rFonts w:ascii="Arial" w:hAnsi="Arial"/>
+                <w:sz w:val="20"/>
+              </w:rPr>
+              <w:t>etc</w:t>
+            </w:r>
+            <w:proofErr w:type="spellEnd"/>
+            <w:r>
+              <w:rPr>
+                <w:rFonts w:ascii="Arial" w:hAnsi="Arial"/>
+                <w:sz w:val="20"/>
+              </w:rPr>
+              <w:t xml:space="preserve">, así como </w:t>
+            </w:r>
+            <w:r>
+              <w:rPr>
+                <w:rFonts w:ascii="Arial" w:hAnsi="Arial"/>
+                <w:sz w:val="20"/>
+              </w:rPr>
+              <w:t xml:space="preserve">la dimensión de los datos </w:t>
+            </w:r>
           </w:p>
         </w:tc>
       </w:tr>
@@ -1816,26 +1987,225 @@
           <w:p>
             <w:pPr>
               <w:pStyle w:val="Normalcalibri"/>
-              <w:jc w:val="right"/>
-              <w:rPr>
-                <w:rFonts w:eastAsia="Calibri"/>
-                <w:b/>
-                <w:bCs/>
+              <w:tabs>
+                <w:tab w:val="left" w:pos="2289"/>
+              </w:tabs>
+              <w:rPr>
+                <w:rFonts w:ascii="Arial" w:hAnsi="Arial"/>
                 <w:sz w:val="20"/>
               </w:rPr>
             </w:pPr>
+            <w:r>
+              <w:rPr>
+                <w:rFonts w:ascii="Arial" w:hAnsi="Arial"/>
+                <w:sz w:val="20"/>
+              </w:rPr>
+              <w:t>Será necesario una ardua búsqueda y limpieza</w:t>
+            </w:r>
+            <w:r>
+              <w:rPr>
+                <w:rFonts w:ascii="Arial" w:hAnsi="Arial"/>
+                <w:sz w:val="20"/>
+              </w:rPr>
+              <w:t xml:space="preserve"> de datos históricos de las variables predictoras de la cantidad de gas demandado</w:t>
+            </w:r>
+            <w:r>
+              <w:rPr>
+                <w:rFonts w:ascii="Arial" w:hAnsi="Arial"/>
+                <w:sz w:val="20"/>
+              </w:rPr>
+              <w:t xml:space="preserve">. Se piensa que aquellos datos económicos históricos como el PIB, el precio de importación serán los más relevantes, sin </w:t>
+            </w:r>
+            <w:r>
+              <w:rPr>
+                <w:rFonts w:ascii="Arial" w:hAnsi="Arial"/>
+                <w:sz w:val="20"/>
+              </w:rPr>
+              <w:t>embargo,</w:t>
+            </w:r>
+            <w:r>
+              <w:rPr>
+                <w:rFonts w:ascii="Arial" w:hAnsi="Arial"/>
+                <w:sz w:val="20"/>
+              </w:rPr>
+              <w:t xml:space="preserve"> también habrá que explorar la posible inclusión de variables de tipo cualitativos </w:t>
+            </w:r>
+            <w:r>
+              <w:rPr>
+                <w:rFonts w:ascii="Arial" w:hAnsi="Arial"/>
+                <w:sz w:val="20"/>
+              </w:rPr>
+              <w:t>(</w:t>
+            </w:r>
+            <w:r>
+              <w:rPr>
+                <w:rFonts w:ascii="Arial" w:hAnsi="Arial"/>
+                <w:sz w:val="20"/>
+              </w:rPr>
+              <w:t xml:space="preserve">como </w:t>
+            </w:r>
+            <w:r>
+              <w:rPr>
+                <w:rFonts w:ascii="Arial" w:hAnsi="Arial"/>
+                <w:sz w:val="20"/>
+              </w:rPr>
+              <w:t>la política energética nacional</w:t>
+            </w:r>
+            <w:r>
+              <w:rPr>
+                <w:rFonts w:ascii="Arial" w:hAnsi="Arial"/>
+                <w:sz w:val="20"/>
+              </w:rPr>
+              <w:t>) que permitan tener una base de datos sólida para entrenar a los modelos.</w:t>
+            </w:r>
           </w:p>
           <w:p>
-            <w:r>
-              <w:rPr>
-                <w:rFonts w:ascii="Calibri" w:eastAsia="Calibri" w:hAnsi="Calibri"/>
-                <w:sz w:val="20"/>
-              </w:rPr>
-              <w:t>Será necesario una ardua búsqueda y limpieza</w:t>
-            </w:r>
-            <w:r>
-              <w:t xml:space="preserve"> </w:t>
-            </w:r>
+            <w:pPr>
+              <w:pStyle w:val="Normalcalibri"/>
+              <w:tabs>
+                <w:tab w:val="left" w:pos="2289"/>
+              </w:tabs>
+            </w:pPr>
+            <w:r>
+              <w:rPr>
+                <w:rFonts w:ascii="Arial" w:hAnsi="Arial"/>
+                <w:sz w:val="20"/>
+              </w:rPr>
+              <w:t xml:space="preserve">Se pretende que todas las tablas estén en su forma Normal y que se trate de manera adecuada los faltantes y </w:t>
+            </w:r>
+            <w:proofErr w:type="spellStart"/>
+            <w:r>
+              <w:rPr>
+                <w:rFonts w:ascii="Arial" w:hAnsi="Arial"/>
+                <w:sz w:val="20"/>
+              </w:rPr>
+              <w:t>outliers</w:t>
+            </w:r>
+            <w:proofErr w:type="spellEnd"/>
+            <w:r>
+              <w:rPr>
+                <w:rFonts w:ascii="Arial" w:hAnsi="Arial"/>
+                <w:sz w:val="20"/>
+              </w:rPr>
+              <w:t xml:space="preserve"> (Media histórica u omisión del dato) así como </w:t>
+            </w:r>
+            <w:r>
+              <w:rPr>
+                <w:rFonts w:ascii="Arial" w:hAnsi="Arial"/>
+                <w:sz w:val="20"/>
+              </w:rPr>
+              <w:t>decidir una técnica adecuada de codificación de variables categóricas (</w:t>
+            </w:r>
+            <w:proofErr w:type="spellStart"/>
+            <w:r>
+              <w:rPr>
+                <w:rFonts w:ascii="Arial" w:hAnsi="Arial"/>
+                <w:sz w:val="20"/>
+              </w:rPr>
+              <w:t>e</w:t>
+            </w:r>
+            <w:r>
+              <w:rPr>
+                <w:rFonts w:ascii="Arial" w:hAnsi="Arial"/>
+                <w:sz w:val="20"/>
+              </w:rPr>
+              <w:t>.j</w:t>
+            </w:r>
+            <w:proofErr w:type="spellEnd"/>
+            <w:r>
+              <w:rPr>
+                <w:rFonts w:ascii="Arial" w:hAnsi="Arial"/>
+                <w:sz w:val="20"/>
+              </w:rPr>
+              <w:t xml:space="preserve">. </w:t>
+            </w:r>
+            <w:r>
+              <w:rPr>
+                <w:rFonts w:ascii="Arial" w:hAnsi="Arial"/>
+                <w:i/>
+                <w:iCs/>
+                <w:sz w:val="20"/>
+              </w:rPr>
+              <w:t>Hot-</w:t>
+            </w:r>
+            <w:proofErr w:type="spellStart"/>
+            <w:r>
+              <w:rPr>
+                <w:rFonts w:ascii="Arial" w:hAnsi="Arial"/>
+                <w:i/>
+                <w:iCs/>
+                <w:sz w:val="20"/>
+              </w:rPr>
+              <w:t>Encoding</w:t>
+            </w:r>
+            <w:proofErr w:type="spellEnd"/>
+            <w:r>
+              <w:rPr>
+                <w:rFonts w:ascii="Arial" w:hAnsi="Arial"/>
+                <w:sz w:val="20"/>
+              </w:rPr>
+              <w:t>)</w:t>
+            </w:r>
+            <w:r>
+              <w:rPr>
+                <w:rFonts w:ascii="Arial" w:hAnsi="Arial"/>
+                <w:sz w:val="20"/>
+              </w:rPr>
+              <w:t>. Por último</w:t>
+            </w:r>
+            <w:r>
+              <w:rPr>
+                <w:rFonts w:ascii="Arial" w:hAnsi="Arial"/>
+                <w:sz w:val="20"/>
+              </w:rPr>
+              <w:t>,</w:t>
+            </w:r>
+            <w:r>
+              <w:rPr>
+                <w:rFonts w:ascii="Arial" w:hAnsi="Arial"/>
+                <w:sz w:val="20"/>
+              </w:rPr>
+              <w:t xml:space="preserve"> será importante verificar si para alguno(s) de los </w:t>
+            </w:r>
+            <w:r>
+              <w:rPr>
+                <w:rFonts w:ascii="Arial" w:hAnsi="Arial"/>
+                <w:sz w:val="20"/>
+              </w:rPr>
+              <w:t xml:space="preserve">modelos empleados requieren que los datos estén estandarizados, en cuyo caso se </w:t>
+            </w:r>
+            <w:r>
+              <w:rPr>
+                <w:rFonts w:ascii="Arial" w:hAnsi="Arial"/>
+                <w:sz w:val="20"/>
+              </w:rPr>
+              <w:t xml:space="preserve">aplicará de igual manera una transformación matemática a nuestras variables predictoras del tipo:  xi = xi-mu / </w:t>
+            </w:r>
+            <w:proofErr w:type="spellStart"/>
+            <w:r>
+              <w:rPr>
+                <w:rFonts w:ascii="Arial" w:hAnsi="Arial"/>
+                <w:sz w:val="20"/>
+              </w:rPr>
+              <w:t>Xmax</w:t>
+            </w:r>
+            <w:proofErr w:type="spellEnd"/>
+            <w:r>
+              <w:rPr>
+                <w:rFonts w:ascii="Arial" w:hAnsi="Arial"/>
+                <w:sz w:val="20"/>
+              </w:rPr>
+              <w:t xml:space="preserve">- </w:t>
+            </w:r>
+            <w:proofErr w:type="spellStart"/>
+            <w:r>
+              <w:rPr>
+                <w:rFonts w:ascii="Arial" w:hAnsi="Arial"/>
+                <w:sz w:val="20"/>
+              </w:rPr>
+              <w:t>Xmin</w:t>
+            </w:r>
+            <w:proofErr w:type="spellEnd"/>
           </w:p>
         </w:tc>
       </w:tr>
@@ -1933,34 +2303,169 @@
           </w:tcPr>
           <w:p>
             <w:pPr>
-              <w:pStyle w:val="Normalcalibri"/>
-              <w:jc w:val="right"/>
-              <w:rPr>
-                <w:rFonts w:eastAsia="Calibri"/>
+              <w:rPr>
                 <w:sz w:val="20"/>
               </w:rPr>
             </w:pPr>
+            <w:r>
+              <w:rPr>
+                <w:sz w:val="20"/>
+              </w:rPr>
+              <w:t>La idea principal es utilizar por una parte modelos lineales generalizados (GLM por sus siglas en ingles)</w:t>
+            </w:r>
+            <w:r>
+              <w:rPr>
+                <w:sz w:val="20"/>
+              </w:rPr>
+              <w:t xml:space="preserve"> y por otro lado Redes Neuronales (NN)</w:t>
+            </w:r>
+            <w:r>
+              <w:rPr>
+                <w:sz w:val="20"/>
+              </w:rPr>
+              <w:t xml:space="preserve"> que permitan modelar a la cantidad de gas demandado a tiempo futuro, como una función de las variables predictoras más significativas y las relaciones entre ellas</w:t>
+            </w:r>
+            <w:r>
+              <w:rPr>
+                <w:sz w:val="20"/>
+              </w:rPr>
+              <w:t xml:space="preserve">. </w:t>
+            </w:r>
           </w:p>
           <w:p>
             <w:pPr>
               <w:rPr>
+                <w:sz w:val="20"/>
+              </w:rPr>
+            </w:pPr>
+            <w:r>
+              <w:rPr>
+                <w:sz w:val="20"/>
+              </w:rPr>
+              <w:t xml:space="preserve">En el caso de los modelos GLM: </w:t>
+            </w:r>
+            <w:r>
+              <w:rPr>
+                <w:sz w:val="20"/>
+              </w:rPr>
+              <w:t xml:space="preserve">Se deberá determinar que las variables predictoras no tengan una relación </w:t>
+            </w:r>
+            <w:r>
+              <w:rPr>
+                <w:sz w:val="20"/>
+              </w:rPr>
+              <w:t xml:space="preserve">lineal grande entre ellas y se deberá verificar posibles “variables </w:t>
+            </w:r>
+            <w:proofErr w:type="spellStart"/>
+            <w:r>
+              <w:rPr>
+                <w:sz w:val="20"/>
+              </w:rPr>
+              <w:t>dummy</w:t>
+            </w:r>
+            <w:proofErr w:type="spellEnd"/>
+            <w:r>
+              <w:rPr>
+                <w:sz w:val="20"/>
+              </w:rPr>
+              <w:t>”</w:t>
+            </w:r>
+            <w:r>
+              <w:rPr>
+                <w:sz w:val="20"/>
+              </w:rPr>
+              <w:t xml:space="preserve"> </w:t>
+            </w:r>
+            <w:r>
+              <w:rPr>
+                <w:sz w:val="20"/>
+              </w:rPr>
+              <w:t xml:space="preserve">que permitan manejar predictores </w:t>
+            </w:r>
+            <w:r>
+              <w:rPr>
+                <w:sz w:val="20"/>
+              </w:rPr>
+              <w:t>categóricos,</w:t>
+            </w:r>
+            <w:r>
+              <w:rPr>
+                <w:sz w:val="20"/>
+              </w:rPr>
+              <w:t xml:space="preserve"> </w:t>
+            </w:r>
+            <w:r>
+              <w:rPr>
+                <w:sz w:val="20"/>
+              </w:rPr>
+              <w:t xml:space="preserve">así como decidir que coeficientes formarán parte del modelo final, con base en la significancia que éstos tengan. </w:t>
+            </w:r>
+          </w:p>
+          <w:p>
+            <w:pPr>
+              <w:rPr>
                 <w:rFonts w:ascii="Calibri" w:eastAsia="Calibri" w:hAnsi="Calibri"/>
                 <w:sz w:val="20"/>
               </w:rPr>
             </w:pPr>
             <w:r>
               <w:rPr>
+                <w:sz w:val="20"/>
+              </w:rPr>
+              <w:t xml:space="preserve">En el caso de las NN: Se </w:t>
+            </w:r>
+            <w:r>
+              <w:rPr>
+                <w:sz w:val="20"/>
+              </w:rPr>
+              <w:t>probarán</w:t>
+            </w:r>
+            <w:r>
+              <w:rPr>
+                <w:sz w:val="20"/>
+              </w:rPr>
+              <w:t xml:space="preserve"> diferentes tipos y arquitecturas </w:t>
+            </w:r>
+            <w:r>
+              <w:rPr>
+                <w:sz w:val="20"/>
+              </w:rPr>
+              <w:t xml:space="preserve">de Redes Neuronales como del tipo CNN y Recursivas, </w:t>
+            </w:r>
+            <w:proofErr w:type="spellStart"/>
+            <w:proofErr w:type="gramStart"/>
+            <w:r>
+              <w:rPr>
+                <w:sz w:val="20"/>
+              </w:rPr>
+              <w:t>etc</w:t>
+            </w:r>
+            <w:proofErr w:type="spellEnd"/>
+            <w:r>
+              <w:rPr>
+                <w:sz w:val="20"/>
+              </w:rPr>
+              <w:t xml:space="preserve"> </w:t>
+            </w:r>
+            <w:r>
+              <w:rPr>
+                <w:sz w:val="20"/>
+              </w:rPr>
+              <w:t>,</w:t>
+            </w:r>
+            <w:proofErr w:type="gramEnd"/>
+            <w:r>
+              <w:rPr>
+                <w:sz w:val="20"/>
+              </w:rPr>
+              <w:t xml:space="preserve"> se entenderá las ventajas y desventajas de cada tipo respecto al pronóstico de demanda de gas natural</w:t>
+            </w:r>
+            <w:r>
+              <w:rPr>
                 <w:rFonts w:ascii="Calibri" w:eastAsia="Calibri" w:hAnsi="Calibri"/>
                 <w:sz w:val="20"/>
               </w:rPr>
-              <w:t>La idea principal es utilizar por una parte modelos lineales generalizados (GLM por sus siglas en ingles)</w:t>
-            </w:r>
-            <w:r>
-              <w:rPr>
-                <w:rFonts w:ascii="Calibri" w:eastAsia="Calibri" w:hAnsi="Calibri"/>
-                <w:sz w:val="20"/>
-              </w:rPr>
-              <w:t xml:space="preserve"> y por otro lado Redes Neuronales (NN) </w:t>
+              <w:t xml:space="preserve"> </w:t>
             </w:r>
           </w:p>
         </w:tc>
@@ -2063,34 +2568,41 @@
                 <w:tab w:val="left" w:pos="909"/>
               </w:tabs>
               <w:rPr>
-                <w:rFonts w:ascii="Calibri" w:eastAsia="Calibri" w:hAnsi="Calibri"/>
                 <w:sz w:val="20"/>
               </w:rPr>
             </w:pPr>
             <w:r>
               <w:rPr>
-                <w:rFonts w:ascii="Calibri" w:eastAsia="Calibri" w:hAnsi="Calibri"/>
-                <w:sz w:val="20"/>
-              </w:rPr>
-              <w:t xml:space="preserve">Se evaluarán los modelos haciendo pronósticos de los últimos 12 meses de datos </w:t>
-            </w:r>
-            <w:r>
-              <w:rPr>
-                <w:rFonts w:ascii="Calibri" w:eastAsia="Calibri" w:hAnsi="Calibri"/>
+                <w:sz w:val="20"/>
+              </w:rPr>
+              <w:t xml:space="preserve">Se evaluarán los modelos haciendo pronósticos de los últimos 12 </w:t>
+            </w:r>
+            <w:r>
+              <w:rPr>
+                <w:sz w:val="20"/>
+              </w:rPr>
+              <w:t xml:space="preserve">-18 </w:t>
+            </w:r>
+            <w:r>
+              <w:rPr>
+                <w:sz w:val="20"/>
+              </w:rPr>
+              <w:t xml:space="preserve">meses de datos </w:t>
+            </w:r>
+            <w:r>
+              <w:rPr>
                 <w:sz w:val="20"/>
               </w:rPr>
               <w:t>históricos</w:t>
             </w:r>
             <w:r>
               <w:rPr>
-                <w:rFonts w:ascii="Calibri" w:eastAsia="Calibri" w:hAnsi="Calibri"/>
                 <w:sz w:val="20"/>
               </w:rPr>
               <w:t xml:space="preserve"> conocidos y evaluando </w:t>
             </w:r>
             <w:r>
               <w:rPr>
-                <w:rFonts w:ascii="Calibri" w:eastAsia="Calibri" w:hAnsi="Calibri"/>
                 <w:sz w:val="20"/>
               </w:rPr>
               <w:t xml:space="preserve">diferentes tipos de errores (MAE, MAPE, RMSE) buscando elegir el modelo que menor error arroje. </w:t>
@@ -2098,7 +2610,6 @@
             <w:proofErr w:type="gramStart"/>
             <w:r>
               <w:rPr>
-                <w:rFonts w:ascii="Calibri" w:eastAsia="Calibri" w:hAnsi="Calibri"/>
                 <w:sz w:val="20"/>
               </w:rPr>
               <w:t>Además</w:t>
@@ -2106,14 +2617,12 @@
             <w:proofErr w:type="gramEnd"/>
             <w:r>
               <w:rPr>
-                <w:rFonts w:ascii="Calibri" w:eastAsia="Calibri" w:hAnsi="Calibri"/>
                 <w:sz w:val="20"/>
               </w:rPr>
               <w:t xml:space="preserve"> se evaluará el balance </w:t>
             </w:r>
             <w:r>
               <w:rPr>
-                <w:rFonts w:ascii="Calibri" w:eastAsia="Calibri" w:hAnsi="Calibri"/>
                 <w:sz w:val="20"/>
               </w:rPr>
               <w:t xml:space="preserve">dificultad del modelo vs </w:t>
@@ -2121,9 +2630,6 @@
             <w:proofErr w:type="spellStart"/>
             <w:r>
               <w:rPr>
-                <w:rFonts w:ascii="Calibri" w:eastAsia="Calibri" w:hAnsi="Calibri"/>
-                <w:i/>
-                <w:iCs/>
                 <w:sz w:val="20"/>
               </w:rPr>
               <w:t>likelihood</w:t>
@@ -2131,21 +2637,18 @@
             <w:proofErr w:type="spellEnd"/>
             <w:r>
               <w:rPr>
-                <w:rFonts w:ascii="Calibri" w:eastAsia="Calibri" w:hAnsi="Calibri"/>
                 <w:sz w:val="20"/>
               </w:rPr>
               <w:t xml:space="preserve"> de probabilidad en resultado con criterios como AIC o BIC con el objetivo de </w:t>
             </w:r>
             <w:r>
               <w:rPr>
-                <w:rFonts w:ascii="Calibri" w:eastAsia="Calibri" w:hAnsi="Calibri"/>
                 <w:sz w:val="20"/>
               </w:rPr>
               <w:t>calificar y ponderar a los diferentes modelos tanto de GLM como de NN en sus diferentes aspectos</w:t>
             </w:r>
             <w:r>
               <w:rPr>
-                <w:rFonts w:ascii="Calibri" w:eastAsia="Calibri" w:hAnsi="Calibri"/>
                 <w:sz w:val="20"/>
               </w:rPr>
               <w:t xml:space="preserve">. </w:t>
@@ -2159,10 +2662,34 @@
             </w:pPr>
             <w:r>
               <w:rPr>
+                <w:sz w:val="20"/>
+              </w:rPr>
+              <w:t xml:space="preserve">Se pretende discutir todos los resultados y evaluaciones con el equipo de expertos en Gas Natural, quienes darán guía y opinión sobre lo obtenido, así como posibles mejoras </w:t>
+            </w:r>
+            <w:r>
+              <w:rPr>
+                <w:sz w:val="20"/>
+              </w:rPr>
+              <w:t xml:space="preserve">en el modelo, pronósticos, datos de entrenamiento </w:t>
+            </w:r>
+            <w:r>
+              <w:rPr>
+                <w:sz w:val="20"/>
+              </w:rPr>
+              <w:t>y/o</w:t>
+            </w:r>
+            <w:r>
+              <w:rPr>
+                <w:sz w:val="20"/>
+              </w:rPr>
+              <w:t xml:space="preserve"> consideraciones</w:t>
+            </w:r>
+            <w:r>
+              <w:rPr>
                 <w:rFonts w:ascii="Calibri" w:eastAsia="Calibri" w:hAnsi="Calibri"/>
                 <w:sz w:val="20"/>
               </w:rPr>
-              <w:t xml:space="preserve">Se pretende discutir todos los resultados y evaluaciones con el equipo de expertos en Gas Natural, quienes darán guía y opinión sobre lo obtenido, así como posibles mejoras </w:t>
+              <w:t xml:space="preserve"> </w:t>
             </w:r>
           </w:p>
         </w:tc>
@@ -2260,8 +2787,9 @@
           </w:tcPr>
           <w:p>
             <w:pPr>
-              <w:pStyle w:val="Normalcalibri"/>
-              <w:jc w:val="right"/>
+              <w:tabs>
+                <w:tab w:val="left" w:pos="909"/>
+              </w:tabs>
               <w:rPr>
                 <w:rFonts w:eastAsia="Calibri"/>
                 <w:b/>
@@ -2269,6 +2797,60 @@
                 <w:sz w:val="20"/>
               </w:rPr>
             </w:pPr>
+            <w:r>
+              <w:rPr>
+                <w:sz w:val="20"/>
+              </w:rPr>
+              <w:lastRenderedPageBreak/>
+              <w:t xml:space="preserve">Una vez construidos los modelos, se pretende tener un ‘ambiente de producción más amigable’ y además replicable en el futuro, que permita al usuario alimentar la base de datos </w:t>
+            </w:r>
+            <w:r>
+              <w:rPr>
+                <w:sz w:val="20"/>
+              </w:rPr>
+              <w:t xml:space="preserve">nuevamente, es decir, proveer a los datos de </w:t>
+            </w:r>
+            <w:proofErr w:type="spellStart"/>
+            <w:r>
+              <w:rPr>
+                <w:sz w:val="20"/>
+              </w:rPr>
+              <w:t>train</w:t>
+            </w:r>
+            <w:proofErr w:type="spellEnd"/>
+            <w:r>
+              <w:rPr>
+                <w:sz w:val="20"/>
+              </w:rPr>
+              <w:t xml:space="preserve"> con los valores que vayan siendo registrados en 2023, 2024, </w:t>
+            </w:r>
+            <w:proofErr w:type="spellStart"/>
+            <w:r>
+              <w:rPr>
+                <w:sz w:val="20"/>
+              </w:rPr>
+              <w:t>etc</w:t>
+            </w:r>
+            <w:proofErr w:type="spellEnd"/>
+            <w:r>
+              <w:rPr>
+                <w:sz w:val="20"/>
+              </w:rPr>
+              <w:t xml:space="preserve"> para ser capaces de pronosticar </w:t>
+            </w:r>
+            <w:r>
+              <w:rPr>
+                <w:sz w:val="20"/>
+              </w:rPr>
+              <w:t>valores futuros.</w:t>
+            </w:r>
+            <w:r>
+              <w:rPr>
+                <w:rFonts w:eastAsia="Calibri"/>
+                <w:sz w:val="20"/>
+              </w:rPr>
+              <w:t xml:space="preserve"> </w:t>
+            </w:r>
           </w:p>
         </w:tc>
       </w:tr>
@@ -2326,7 +2908,6 @@
           <w:bCs/>
           <w:sz w:val="20"/>
         </w:rPr>
-        <w:lastRenderedPageBreak/>
         <w:t xml:space="preserve">Valor total 10 </w:t>
       </w:r>
       <w:r>

</xml_diff>

<commit_message>
Añadiendo la tarea del modulo 4 de metodologias CRISP y KDD
</commit_message>
<xml_diff>
--- a/Modulo4_Metodlogia_Crisp&KDD/Evaluación_Módulo4_1_Ibarra_Sergio.docx
+++ b/Modulo4_Metodlogia_Crisp&KDD/Evaluación_Módulo4_1_Ibarra_Sergio.docx
@@ -1640,7 +1640,21 @@
                 <w:rFonts w:ascii="Arial" w:hAnsi="Arial"/>
                 <w:sz w:val="20"/>
               </w:rPr>
-              <w:t>en México, Será necesario entender la dinámica de la compra-vente de gas, las condiciones en que se llevan a cabo las negociaciones</w:t>
+              <w:t>en México, Será necesario entender la dinámica de la compra-vent</w:t>
+            </w:r>
+            <w:r>
+              <w:rPr>
+                <w:rFonts w:ascii="Arial" w:hAnsi="Arial"/>
+                <w:sz w:val="20"/>
+              </w:rPr>
+              <w:t>a</w:t>
+            </w:r>
+            <w:r>
+              <w:rPr>
+                <w:rFonts w:ascii="Arial" w:hAnsi="Arial"/>
+                <w:sz w:val="20"/>
+              </w:rPr>
+              <w:t xml:space="preserve"> de gas, las condiciones en que se llevan a cabo las negociaciones</w:t>
             </w:r>
             <w:r>
               <w:rPr>
@@ -2433,7 +2447,6 @@
               <w:t xml:space="preserve">de Redes Neuronales como del tipo CNN y Recursivas, </w:t>
             </w:r>
             <w:proofErr w:type="spellStart"/>
-            <w:proofErr w:type="gramStart"/>
             <w:r>
               <w:rPr>
                 <w:sz w:val="20"/>
@@ -2451,14 +2464,7 @@
               <w:rPr>
                 <w:sz w:val="20"/>
               </w:rPr>
-              <w:t>,</w:t>
-            </w:r>
-            <w:proofErr w:type="gramEnd"/>
-            <w:r>
-              <w:rPr>
-                <w:sz w:val="20"/>
-              </w:rPr>
-              <w:t xml:space="preserve"> se entenderá las ventajas y desventajas de cada tipo respecto al pronóstico de demanda de gas natural</w:t>
+              <w:t>, se entenderá las ventajas y desventajas de cada tipo respecto al pronóstico de demanda de gas natural</w:t>
             </w:r>
             <w:r>
               <w:rPr>
@@ -2605,21 +2611,7 @@
               <w:rPr>
                 <w:sz w:val="20"/>
               </w:rPr>
-              <w:t xml:space="preserve">diferentes tipos de errores (MAE, MAPE, RMSE) buscando elegir el modelo que menor error arroje. </w:t>
-            </w:r>
-            <w:proofErr w:type="gramStart"/>
-            <w:r>
-              <w:rPr>
-                <w:sz w:val="20"/>
-              </w:rPr>
-              <w:t>Además</w:t>
-            </w:r>
-            <w:proofErr w:type="gramEnd"/>
-            <w:r>
-              <w:rPr>
-                <w:sz w:val="20"/>
-              </w:rPr>
-              <w:t xml:space="preserve"> se evaluará el balance </w:t>
+              <w:t xml:space="preserve">diferentes tipos de errores (MAE, MAPE, RMSE) buscando elegir el modelo que menor error arroje. Además se evaluará el balance </w:t>
             </w:r>
             <w:r>
               <w:rPr>
@@ -2670,19 +2662,7 @@
               <w:rPr>
                 <w:sz w:val="20"/>
               </w:rPr>
-              <w:t xml:space="preserve">en el modelo, pronósticos, datos de entrenamiento </w:t>
-            </w:r>
-            <w:r>
-              <w:rPr>
-                <w:sz w:val="20"/>
-              </w:rPr>
-              <w:t>y/o</w:t>
-            </w:r>
-            <w:r>
-              <w:rPr>
-                <w:sz w:val="20"/>
-              </w:rPr>
-              <w:t xml:space="preserve"> consideraciones</w:t>
+              <w:t>en el modelo, pronósticos, datos de entrenamiento y/o consideraciones</w:t>
             </w:r>
             <w:r>
               <w:rPr>
@@ -2842,14 +2822,13 @@
               <w:rPr>
                 <w:sz w:val="20"/>
               </w:rPr>
-              <w:t>valores futuros.</w:t>
-            </w:r>
-            <w:r>
-              <w:rPr>
-                <w:rFonts w:eastAsia="Calibri"/>
-                <w:sz w:val="20"/>
-              </w:rPr>
-              <w:t xml:space="preserve"> </w:t>
+              <w:t>valores futuros</w:t>
+            </w:r>
+            <w:r>
+              <w:rPr>
+                <w:sz w:val="20"/>
+              </w:rPr>
+              <w:t xml:space="preserve"> solamente cambiando el conjunto de datos de entrenamiento. </w:t>
             </w:r>
           </w:p>
         </w:tc>

</xml_diff>